<commit_message>
Se modifico los tamaños de las columnas de articulos y los permisos
</commit_message>
<xml_diff>
--- a/Versiones/1.2-Sucursales/PresupuestoSucursalesNico.docx
+++ b/Versiones/1.2-Sucursales/PresupuestoSucursalesNico.docx
@@ -913,12 +913,14 @@
           <w:numId w:val="6"/>
         </w:numPr>
         <w:rPr>
-          <w:sz w:val="20"/>
-          <w:szCs w:val="20"/>
-        </w:rPr>
-      </w:pPr>
-      <w:r>
-        <w:rPr>
+          <w:color w:val="70AD47" w:themeColor="accent6"/>
+          <w:sz w:val="20"/>
+          <w:szCs w:val="20"/>
+        </w:rPr>
+      </w:pPr>
+      <w:r>
+        <w:rPr>
+          <w:color w:val="70AD47" w:themeColor="accent6"/>
           <w:sz w:val="20"/>
           <w:szCs w:val="20"/>
         </w:rPr>
@@ -927,6 +929,7 @@
       <w:proofErr w:type="spellStart"/>
       <w:r>
         <w:rPr>
+          <w:color w:val="70AD47" w:themeColor="accent6"/>
           <w:sz w:val="20"/>
           <w:szCs w:val="20"/>
         </w:rPr>
@@ -935,6 +938,7 @@
       <w:proofErr w:type="spellEnd"/>
       <w:r>
         <w:rPr>
+          <w:color w:val="70AD47" w:themeColor="accent6"/>
           <w:sz w:val="20"/>
           <w:szCs w:val="20"/>
         </w:rPr>
@@ -949,12 +953,14 @@
           <w:numId w:val="6"/>
         </w:numPr>
         <w:rPr>
-          <w:sz w:val="20"/>
-          <w:szCs w:val="20"/>
-        </w:rPr>
-      </w:pPr>
-      <w:r>
-        <w:rPr>
+          <w:color w:val="70AD47" w:themeColor="accent6"/>
+          <w:sz w:val="20"/>
+          <w:szCs w:val="20"/>
+        </w:rPr>
+      </w:pPr>
+      <w:r>
+        <w:rPr>
+          <w:color w:val="70AD47" w:themeColor="accent6"/>
           <w:sz w:val="20"/>
           <w:szCs w:val="20"/>
         </w:rPr>
@@ -963,6 +969,7 @@
       <w:proofErr w:type="spellStart"/>
       <w:r>
         <w:rPr>
+          <w:color w:val="70AD47" w:themeColor="accent6"/>
           <w:sz w:val="20"/>
           <w:szCs w:val="20"/>
         </w:rPr>
@@ -971,6 +978,7 @@
       <w:proofErr w:type="spellEnd"/>
       <w:r>
         <w:rPr>
+          <w:color w:val="70AD47" w:themeColor="accent6"/>
           <w:sz w:val="20"/>
           <w:szCs w:val="20"/>
         </w:rPr>
@@ -985,12 +993,14 @@
           <w:numId w:val="6"/>
         </w:numPr>
         <w:rPr>
-          <w:sz w:val="20"/>
-          <w:szCs w:val="20"/>
-        </w:rPr>
-      </w:pPr>
-      <w:r>
-        <w:rPr>
+          <w:color w:val="70AD47" w:themeColor="accent6"/>
+          <w:sz w:val="20"/>
+          <w:szCs w:val="20"/>
+        </w:rPr>
+      </w:pPr>
+      <w:r>
+        <w:rPr>
+          <w:color w:val="70AD47" w:themeColor="accent6"/>
           <w:sz w:val="20"/>
           <w:szCs w:val="20"/>
         </w:rPr>
@@ -999,6 +1009,7 @@
       <w:proofErr w:type="spellStart"/>
       <w:r>
         <w:rPr>
+          <w:color w:val="70AD47" w:themeColor="accent6"/>
           <w:sz w:val="20"/>
           <w:szCs w:val="20"/>
         </w:rPr>
@@ -1007,6 +1018,7 @@
       <w:proofErr w:type="spellEnd"/>
       <w:r>
         <w:rPr>
+          <w:color w:val="70AD47" w:themeColor="accent6"/>
           <w:sz w:val="20"/>
           <w:szCs w:val="20"/>
         </w:rPr>
@@ -1015,6 +1027,7 @@
       <w:proofErr w:type="spellStart"/>
       <w:r>
         <w:rPr>
+          <w:color w:val="70AD47" w:themeColor="accent6"/>
           <w:sz w:val="20"/>
           <w:szCs w:val="20"/>
         </w:rPr>
@@ -1023,6 +1036,7 @@
       <w:proofErr w:type="spellEnd"/>
       <w:r>
         <w:rPr>
+          <w:color w:val="70AD47" w:themeColor="accent6"/>
           <w:sz w:val="20"/>
           <w:szCs w:val="20"/>
         </w:rPr>
@@ -1030,110 +1044,11 @@
       </w:r>
       <w:r>
         <w:rPr>
+          <w:color w:val="70AD47" w:themeColor="accent6"/>
           <w:sz w:val="20"/>
           <w:szCs w:val="20"/>
         </w:rPr>
         <w:t xml:space="preserve"> </w:t>
-      </w:r>
-    </w:p>
-    <w:p>
-      <w:pPr>
-        <w:pStyle w:val="Prrafodelista"/>
-        <w:rPr>
-          <w:sz w:val="20"/>
-          <w:szCs w:val="20"/>
-        </w:rPr>
-      </w:pPr>
-      <w:proofErr w:type="gramStart"/>
-      <w:r>
-        <w:rPr>
-          <w:sz w:val="20"/>
-          <w:szCs w:val="20"/>
-        </w:rPr>
-        <w:t xml:space="preserve">Como cargo un nuevo </w:t>
-      </w:r>
-      <w:proofErr w:type="spellStart"/>
-      <w:r>
-        <w:rPr>
-          <w:sz w:val="20"/>
-          <w:szCs w:val="20"/>
-        </w:rPr>
-        <w:t>articulo</w:t>
-      </w:r>
-      <w:proofErr w:type="spellEnd"/>
-      <w:r>
-        <w:rPr>
-          <w:sz w:val="20"/>
-          <w:szCs w:val="20"/>
-        </w:rPr>
-        <w:t xml:space="preserve"> y que impacte en todas las sucursales?</w:t>
-      </w:r>
-      <w:proofErr w:type="gramEnd"/>
-    </w:p>
-    <w:p>
-      <w:pPr>
-        <w:pStyle w:val="Prrafodelista"/>
-        <w:rPr>
-          <w:sz w:val="20"/>
-          <w:szCs w:val="20"/>
-        </w:rPr>
-      </w:pPr>
-      <w:proofErr w:type="gramStart"/>
-      <w:r>
-        <w:rPr>
-          <w:sz w:val="20"/>
-          <w:szCs w:val="20"/>
-        </w:rPr>
-        <w:t xml:space="preserve">Como cargo todos los </w:t>
-      </w:r>
-      <w:proofErr w:type="spellStart"/>
-      <w:r>
-        <w:rPr>
-          <w:sz w:val="20"/>
-          <w:szCs w:val="20"/>
-        </w:rPr>
-        <w:t>articulos</w:t>
-      </w:r>
-      <w:proofErr w:type="spellEnd"/>
-      <w:r>
-        <w:rPr>
-          <w:sz w:val="20"/>
-          <w:szCs w:val="20"/>
-        </w:rPr>
-        <w:t xml:space="preserve"> cuando agrego una sucursal nueva?</w:t>
-      </w:r>
-      <w:proofErr w:type="gramEnd"/>
-    </w:p>
-    <w:p>
-      <w:pPr>
-        <w:pStyle w:val="Prrafodelista"/>
-        <w:rPr>
-          <w:sz w:val="20"/>
-          <w:szCs w:val="20"/>
-        </w:rPr>
-      </w:pPr>
-      <w:r>
-        <w:rPr>
-          <w:sz w:val="20"/>
-          <w:szCs w:val="20"/>
-        </w:rPr>
-        <w:t xml:space="preserve">Como elimino </w:t>
-      </w:r>
-      <w:proofErr w:type="gramStart"/>
-      <w:r>
-        <w:rPr>
-          <w:sz w:val="20"/>
-          <w:szCs w:val="20"/>
-        </w:rPr>
-        <w:t>los stock</w:t>
-      </w:r>
-      <w:proofErr w:type="gramEnd"/>
-      <w:r>
-        <w:rPr>
-          <w:sz w:val="20"/>
-          <w:szCs w:val="20"/>
-        </w:rPr>
-        <w:t xml:space="preserve"> cuando elimino una sucursal?</w:t>
       </w:r>
     </w:p>
     <w:p>
@@ -1265,44 +1180,44 @@
           <w:sz w:val="20"/>
           <w:szCs w:val="20"/>
         </w:rPr>
+        <w:t xml:space="preserve">Descripción de los cambios: </w:t>
+      </w:r>
+      <w:r>
+        <w:rPr>
+          <w:rFonts w:ascii="Arial" w:hAnsi="Arial" w:cs="Arial"/>
+          <w:sz w:val="20"/>
+          <w:szCs w:val="20"/>
+        </w:rPr>
+        <w:t>Agregar un botón “Actualizar Costos” que debe tener el campo descripción y el campo Nuevo costo. Al aceptar se debe actualizar el costo masivamente según la descripción agregada.</w:t>
+      </w:r>
+    </w:p>
+    <w:p>
+      <w:pPr>
+        <w:rPr>
+          <w:rFonts w:ascii="Arial" w:hAnsi="Arial" w:cs="Arial"/>
+          <w:b/>
+          <w:bCs/>
+          <w:sz w:val="20"/>
+          <w:szCs w:val="20"/>
+          <w:u w:val="single"/>
+        </w:rPr>
+      </w:pPr>
+    </w:p>
+    <w:p>
+      <w:pPr>
+        <w:rPr>
+          <w:rFonts w:ascii="Arial" w:hAnsi="Arial" w:cs="Arial"/>
+          <w:sz w:val="20"/>
+          <w:szCs w:val="20"/>
+        </w:rPr>
+      </w:pPr>
+      <w:r>
+        <w:rPr>
+          <w:rFonts w:ascii="Arial" w:hAnsi="Arial" w:cs="Arial"/>
+          <w:sz w:val="20"/>
+          <w:szCs w:val="20"/>
+        </w:rPr>
         <w:lastRenderedPageBreak/>
-        <w:t xml:space="preserve">Descripción de los cambios: </w:t>
-      </w:r>
-      <w:r>
-        <w:rPr>
-          <w:rFonts w:ascii="Arial" w:hAnsi="Arial" w:cs="Arial"/>
-          <w:sz w:val="20"/>
-          <w:szCs w:val="20"/>
-        </w:rPr>
-        <w:t>Agregar un botón “Actualizar Costos” que debe tener el campo descripción y el campo Nuevo costo. Al aceptar se debe actualizar el costo masivamente según la descripción agregada.</w:t>
-      </w:r>
-    </w:p>
-    <w:p>
-      <w:pPr>
-        <w:rPr>
-          <w:rFonts w:ascii="Arial" w:hAnsi="Arial" w:cs="Arial"/>
-          <w:b/>
-          <w:bCs/>
-          <w:sz w:val="20"/>
-          <w:szCs w:val="20"/>
-          <w:u w:val="single"/>
-        </w:rPr>
-      </w:pPr>
-    </w:p>
-    <w:p>
-      <w:pPr>
-        <w:rPr>
-          <w:rFonts w:ascii="Arial" w:hAnsi="Arial" w:cs="Arial"/>
-          <w:sz w:val="20"/>
-          <w:szCs w:val="20"/>
-        </w:rPr>
-      </w:pPr>
-      <w:r>
-        <w:rPr>
-          <w:rFonts w:ascii="Arial" w:hAnsi="Arial" w:cs="Arial"/>
-          <w:sz w:val="20"/>
-          <w:szCs w:val="20"/>
-        </w:rPr>
         <w:t>Cambios a realizar:</w:t>
       </w:r>
     </w:p>
@@ -2356,7 +2271,6 @@
           <w:sz w:val="20"/>
           <w:szCs w:val="20"/>
         </w:rPr>
-        <w:lastRenderedPageBreak/>
         <w:t>Lógica</w:t>
       </w:r>
       <w:r>
@@ -2498,6 +2412,7 @@
           <w:sz w:val="20"/>
           <w:szCs w:val="20"/>
         </w:rPr>
+        <w:lastRenderedPageBreak/>
         <w:t xml:space="preserve">Cambios a realizar en la aplicación: </w:t>
       </w:r>
     </w:p>
@@ -2645,12 +2560,14 @@
           <w:numId w:val="6"/>
         </w:numPr>
         <w:rPr>
-          <w:sz w:val="20"/>
-          <w:szCs w:val="20"/>
-        </w:rPr>
-      </w:pPr>
-      <w:r>
-        <w:rPr>
+          <w:color w:val="70AD47" w:themeColor="accent6"/>
+          <w:sz w:val="20"/>
+          <w:szCs w:val="20"/>
+        </w:rPr>
+      </w:pPr>
+      <w:r>
+        <w:rPr>
+          <w:color w:val="70AD47" w:themeColor="accent6"/>
           <w:sz w:val="20"/>
           <w:szCs w:val="20"/>
         </w:rPr>
@@ -2658,6 +2575,7 @@
       </w:r>
       <w:r>
         <w:rPr>
+          <w:color w:val="70AD47" w:themeColor="accent6"/>
           <w:sz w:val="20"/>
           <w:szCs w:val="20"/>
         </w:rPr>
@@ -2665,6 +2583,7 @@
       </w:r>
       <w:r>
         <w:rPr>
+          <w:color w:val="70AD47" w:themeColor="accent6"/>
           <w:sz w:val="20"/>
           <w:szCs w:val="20"/>
         </w:rPr>
@@ -2672,6 +2591,7 @@
       </w:r>
       <w:r>
         <w:rPr>
+          <w:color w:val="70AD47" w:themeColor="accent6"/>
           <w:sz w:val="20"/>
           <w:szCs w:val="20"/>
         </w:rPr>
@@ -2679,6 +2599,7 @@
       </w:r>
       <w:r>
         <w:rPr>
+          <w:color w:val="70AD47" w:themeColor="accent6"/>
           <w:sz w:val="20"/>
           <w:szCs w:val="20"/>
         </w:rPr>
@@ -2686,6 +2607,7 @@
       </w:r>
       <w:r>
         <w:rPr>
+          <w:color w:val="70AD47" w:themeColor="accent6"/>
           <w:sz w:val="20"/>
           <w:szCs w:val="20"/>
         </w:rPr>
@@ -2693,6 +2615,7 @@
       </w:r>
       <w:r>
         <w:rPr>
+          <w:color w:val="70AD47" w:themeColor="accent6"/>
           <w:sz w:val="20"/>
           <w:szCs w:val="20"/>
         </w:rPr>
@@ -2707,12 +2630,14 @@
           <w:numId w:val="6"/>
         </w:numPr>
         <w:rPr>
-          <w:sz w:val="20"/>
-          <w:szCs w:val="20"/>
-        </w:rPr>
-      </w:pPr>
-      <w:r>
-        <w:rPr>
+          <w:color w:val="70AD47" w:themeColor="accent6"/>
+          <w:sz w:val="20"/>
+          <w:szCs w:val="20"/>
+        </w:rPr>
+      </w:pPr>
+      <w:r>
+        <w:rPr>
+          <w:color w:val="70AD47" w:themeColor="accent6"/>
           <w:sz w:val="20"/>
           <w:szCs w:val="20"/>
         </w:rPr>
@@ -2720,6 +2645,7 @@
       </w:r>
       <w:r>
         <w:rPr>
+          <w:color w:val="70AD47" w:themeColor="accent6"/>
           <w:sz w:val="20"/>
           <w:szCs w:val="20"/>
         </w:rPr>
@@ -2727,6 +2653,7 @@
       </w:r>
       <w:r>
         <w:rPr>
+          <w:color w:val="70AD47" w:themeColor="accent6"/>
           <w:sz w:val="20"/>
           <w:szCs w:val="20"/>
         </w:rPr>
@@ -2734,6 +2661,7 @@
       </w:r>
       <w:r>
         <w:rPr>
+          <w:color w:val="70AD47" w:themeColor="accent6"/>
           <w:sz w:val="20"/>
           <w:szCs w:val="20"/>
         </w:rPr>
@@ -2748,12 +2676,14 @@
           <w:numId w:val="6"/>
         </w:numPr>
         <w:rPr>
-          <w:sz w:val="20"/>
-          <w:szCs w:val="20"/>
-        </w:rPr>
-      </w:pPr>
-      <w:r>
-        <w:rPr>
+          <w:color w:val="70AD47" w:themeColor="accent6"/>
+          <w:sz w:val="20"/>
+          <w:szCs w:val="20"/>
+        </w:rPr>
+      </w:pPr>
+      <w:r>
+        <w:rPr>
+          <w:color w:val="70AD47" w:themeColor="accent6"/>
           <w:sz w:val="20"/>
           <w:szCs w:val="20"/>
         </w:rPr>
@@ -2768,12 +2698,14 @@
           <w:numId w:val="6"/>
         </w:numPr>
         <w:rPr>
-          <w:sz w:val="20"/>
-          <w:szCs w:val="20"/>
-        </w:rPr>
-      </w:pPr>
-      <w:r>
-        <w:rPr>
+          <w:color w:val="70AD47" w:themeColor="accent6"/>
+          <w:sz w:val="20"/>
+          <w:szCs w:val="20"/>
+        </w:rPr>
+      </w:pPr>
+      <w:r>
+        <w:rPr>
+          <w:color w:val="70AD47" w:themeColor="accent6"/>
           <w:sz w:val="20"/>
           <w:szCs w:val="20"/>
         </w:rPr>
@@ -3079,6 +3011,30 @@
               </w:rPr>
               <w:t>2 HS</w:t>
             </w:r>
+            <w:r>
+              <w:rPr>
+                <w:rFonts w:ascii="Arial" w:hAnsi="Arial" w:cs="Arial"/>
+                <w:sz w:val="20"/>
+                <w:szCs w:val="20"/>
+              </w:rPr>
+              <w:t xml:space="preserve">, </w:t>
+            </w:r>
+            <w:r>
+              <w:rPr>
+                <w:rFonts w:ascii="Arial" w:hAnsi="Arial" w:cs="Arial"/>
+                <w:sz w:val="20"/>
+                <w:szCs w:val="20"/>
+              </w:rPr>
+              <w:t>4</w:t>
+            </w:r>
+            <w:r>
+              <w:rPr>
+                <w:rFonts w:ascii="Arial" w:hAnsi="Arial" w:cs="Arial"/>
+                <w:sz w:val="20"/>
+                <w:szCs w:val="20"/>
+              </w:rPr>
+              <w:t>HS</w:t>
+            </w:r>
           </w:p>
         </w:tc>
       </w:tr>
@@ -3431,6 +3387,31 @@
                 <w:szCs w:val="20"/>
               </w:rPr>
             </w:pPr>
+            <w:r>
+              <w:rPr>
+                <w:rFonts w:ascii="Arial" w:hAnsi="Arial" w:cs="Arial"/>
+                <w:sz w:val="20"/>
+                <w:szCs w:val="20"/>
+              </w:rPr>
+              <w:t>5</w:t>
+            </w:r>
+            <w:r>
+              <w:rPr>
+                <w:rFonts w:ascii="Arial" w:hAnsi="Arial" w:cs="Arial"/>
+                <w:sz w:val="20"/>
+                <w:szCs w:val="20"/>
+              </w:rPr>
+              <w:t>.5 HS</w:t>
+            </w:r>
+          </w:p>
+          <w:p>
+            <w:pPr>
+              <w:rPr>
+                <w:rFonts w:ascii="Arial" w:hAnsi="Arial" w:cs="Arial"/>
+                <w:sz w:val="20"/>
+                <w:szCs w:val="20"/>
+              </w:rPr>
+            </w:pPr>
           </w:p>
         </w:tc>
       </w:tr>
@@ -3509,6 +3490,15 @@
                 <w:szCs w:val="20"/>
               </w:rPr>
             </w:pPr>
+            <w:r>
+              <w:rPr>
+                <w:rFonts w:ascii="Arial" w:hAnsi="Arial" w:cs="Arial"/>
+                <w:b/>
+                <w:sz w:val="20"/>
+                <w:szCs w:val="20"/>
+              </w:rPr>
+              <w:t>18Hs</w:t>
+            </w:r>
           </w:p>
         </w:tc>
       </w:tr>

</xml_diff>